<commit_message>
kpi added and documentation till SSRS done
</commit_message>
<xml_diff>
--- a/Project/KPISalesDoc/Documentation.docx
+++ b/Project/KPISalesDoc/Documentation.docx
@@ -111,15 +111,7 @@
     </w:p>
     <w:p>
       <w:r>
-        <w:t xml:space="preserve">3. Press New to create this connection. In the connection manager, input the server name, select the </w:t>
-      </w:r>
-      <w:proofErr w:type="gramStart"/>
-      <w:r>
-        <w:t>authentication</w:t>
-      </w:r>
-      <w:proofErr w:type="gramEnd"/>
-      <w:r>
-        <w:t xml:space="preserve"> and write the name of the database to create the connection. </w:t>
+        <w:t xml:space="preserve">3. Press New to create this connection. In the connection manager, input the server name, select the authentication and write the name of the database to create the connection. </w:t>
       </w:r>
     </w:p>
     <w:p>
@@ -175,15 +167,7 @@
     <w:p>
       <w:r>
         <w:lastRenderedPageBreak/>
-        <w:t xml:space="preserve">4. Press Next. Input the </w:t>
-      </w:r>
-      <w:proofErr w:type="gramStart"/>
-      <w:r>
-        <w:t>user name</w:t>
-      </w:r>
-      <w:proofErr w:type="gramEnd"/>
-      <w:r>
-        <w:t xml:space="preserve"> and password for the windows account. This will be used to authenticate to the database and request data whenever is needed.</w:t>
+        <w:t>4. Press Next. Input the user name and password for the windows account. This will be used to authenticate to the database and request data whenever is needed.</w:t>
       </w:r>
     </w:p>
     <w:p>
@@ -1386,19 +1370,14 @@
     </w:p>
     <w:p>
       <w:r>
-        <w:t xml:space="preserve">19. The next part is the </w:t>
-      </w:r>
-      <w:proofErr w:type="spellStart"/>
-      <w:r>
-        <w:t>PowerBI</w:t>
-      </w:r>
-      <w:proofErr w:type="spellEnd"/>
-      <w:r>
-        <w:t xml:space="preserve"> report. The first step is getting the data.</w:t>
-      </w:r>
-    </w:p>
-    <w:p>
-      <w:r>
+        <w:t>19. The next part is the PowerBI report. The first step is getting the data.</w:t>
+      </w:r>
+    </w:p>
+    <w:p>
+      <w:r>
+        <w:rPr>
+          <w:noProof/>
+        </w:rPr>
         <w:drawing>
           <wp:inline distT="0" distB="0" distL="0" distR="0" wp14:anchorId="0F0439AB" wp14:editId="2D1E29BE">
             <wp:extent cx="5731510" cy="3284855"/>
@@ -1439,15 +1418,7 @@
     <w:p/>
     <w:p>
       <w:r>
-        <w:t xml:space="preserve">Select the </w:t>
-      </w:r>
-      <w:proofErr w:type="spellStart"/>
-      <w:r>
-        <w:t>sql</w:t>
-      </w:r>
-      <w:proofErr w:type="spellEnd"/>
-      <w:r>
-        <w:t xml:space="preserve"> server analysis services database and then input the parameters for connection.</w:t>
+        <w:t>Select the sql server analysis services database and then input the parameters for connection.</w:t>
       </w:r>
     </w:p>
     <w:p>
@@ -1498,7 +1469,7 @@
         <w:t>Select the data</w:t>
       </w:r>
       <w:r>
-        <w:t xml:space="preserve"> – </w:t>
+        <w:t xml:space="preserve"> </w:t>
       </w:r>
     </w:p>
     <w:p>
@@ -1545,7 +1516,95 @@
     </w:p>
     <w:p>
       <w:r>
-        <w:t>The next step is preparing the data.</w:t>
+        <w:t>The next step is preparing the data. To do that, there is the option Transform Data.</w:t>
+      </w:r>
+    </w:p>
+    <w:p>
+      <w:r>
+        <w:rPr>
+          <w:noProof/>
+        </w:rPr>
+        <w:lastRenderedPageBreak/>
+        <w:drawing>
+          <wp:inline distT="0" distB="0" distL="0" distR="0" wp14:anchorId="79F42F1A" wp14:editId="6EC56EE3">
+            <wp:extent cx="5731510" cy="1564640"/>
+            <wp:effectExtent l="0" t="0" r="2540" b="0"/>
+            <wp:docPr id="38" name="Picture 38"/>
+            <wp:cNvGraphicFramePr>
+              <a:graphicFrameLocks xmlns:a="http://schemas.openxmlformats.org/drawingml/2006/main" noChangeAspect="1"/>
+            </wp:cNvGraphicFramePr>
+            <a:graphic xmlns:a="http://schemas.openxmlformats.org/drawingml/2006/main">
+              <a:graphicData uri="http://schemas.openxmlformats.org/drawingml/2006/picture">
+                <pic:pic xmlns:pic="http://schemas.openxmlformats.org/drawingml/2006/picture">
+                  <pic:nvPicPr>
+                    <pic:cNvPr id="1" name=""/>
+                    <pic:cNvPicPr/>
+                  </pic:nvPicPr>
+                  <pic:blipFill>
+                    <a:blip r:embed="rId37"/>
+                    <a:stretch>
+                      <a:fillRect/>
+                    </a:stretch>
+                  </pic:blipFill>
+                  <pic:spPr>
+                    <a:xfrm>
+                      <a:off x="0" y="0"/>
+                      <a:ext cx="5731510" cy="1564640"/>
+                    </a:xfrm>
+                    <a:prstGeom prst="rect">
+                      <a:avLst/>
+                    </a:prstGeom>
+                  </pic:spPr>
+                </pic:pic>
+              </a:graphicData>
+            </a:graphic>
+          </wp:inline>
+        </w:drawing>
+      </w:r>
+    </w:p>
+    <w:p>
+      <w:r>
+        <w:t xml:space="preserve">The last adjustments will be setting Date to Date data type and setting more appropriate names for the columns. The result of the transformation is this: </w:t>
+      </w:r>
+    </w:p>
+    <w:p/>
+    <w:p>
+      <w:r>
+        <w:drawing>
+          <wp:inline distT="0" distB="0" distL="0" distR="0" wp14:anchorId="186380CC" wp14:editId="50885380">
+            <wp:extent cx="2150413" cy="3848334"/>
+            <wp:effectExtent l="0" t="0" r="2540" b="0"/>
+            <wp:docPr id="41" name="Picture 41"/>
+            <wp:cNvGraphicFramePr>
+              <a:graphicFrameLocks xmlns:a="http://schemas.openxmlformats.org/drawingml/2006/main" noChangeAspect="1"/>
+            </wp:cNvGraphicFramePr>
+            <a:graphic xmlns:a="http://schemas.openxmlformats.org/drawingml/2006/main">
+              <a:graphicData uri="http://schemas.openxmlformats.org/drawingml/2006/picture">
+                <pic:pic xmlns:pic="http://schemas.openxmlformats.org/drawingml/2006/picture">
+                  <pic:nvPicPr>
+                    <pic:cNvPr id="1" name=""/>
+                    <pic:cNvPicPr/>
+                  </pic:nvPicPr>
+                  <pic:blipFill>
+                    <a:blip r:embed="rId38"/>
+                    <a:stretch>
+                      <a:fillRect/>
+                    </a:stretch>
+                  </pic:blipFill>
+                  <pic:spPr>
+                    <a:xfrm>
+                      <a:off x="0" y="0"/>
+                      <a:ext cx="2154945" cy="3856444"/>
+                    </a:xfrm>
+                    <a:prstGeom prst="rect">
+                      <a:avLst/>
+                    </a:prstGeom>
+                  </pic:spPr>
+                </pic:pic>
+              </a:graphicData>
+            </a:graphic>
+          </wp:inline>
+        </w:drawing>
       </w:r>
     </w:p>
     <w:p/>
@@ -1554,41 +1613,123 @@
     <w:p/>
     <w:p/>
     <w:p/>
-    <w:p>
-      <w:r>
-        <w:t xml:space="preserve">The last adjustments will be setting Date to Date data type and setting more appropriate names for the columns. The result of the transformation is this: </w:t>
-      </w:r>
-    </w:p>
-    <w:p>
-      <w:r>
-        <w:rPr>
-          <w:noProof/>
-        </w:rPr>
-        <w:drawing>
-          <wp:inline distT="0" distB="0" distL="0" distR="0" wp14:anchorId="281234BE" wp14:editId="726A3FA1">
-            <wp:extent cx="5731510" cy="4592955"/>
+    <w:p/>
+    <w:p/>
+    <w:p/>
+    <w:p>
+      <w:r>
+        <w:lastRenderedPageBreak/>
+        <w:t>20. Next part is creating YTD measures for our reports. To create a new measure we have to use a DAX formula.</w:t>
+      </w:r>
+    </w:p>
+    <w:p>
+      <w:r>
+        <w:rPr>
+          <w:noProof/>
+        </w:rPr>
+        <w:drawing>
+          <wp:inline distT="0" distB="0" distL="0" distR="0" wp14:anchorId="40A740D3" wp14:editId="6B6EBE55">
+            <wp:extent cx="4816444" cy="1718786"/>
+            <wp:effectExtent l="0" t="0" r="3810" b="0"/>
+            <wp:docPr id="40" name="Picture 40"/>
+            <wp:cNvGraphicFramePr>
+              <a:graphicFrameLocks xmlns:a="http://schemas.openxmlformats.org/drawingml/2006/main" noChangeAspect="1"/>
+            </wp:cNvGraphicFramePr>
+            <a:graphic xmlns:a="http://schemas.openxmlformats.org/drawingml/2006/main">
+              <a:graphicData uri="http://schemas.openxmlformats.org/drawingml/2006/picture">
+                <pic:pic xmlns:pic="http://schemas.openxmlformats.org/drawingml/2006/picture">
+                  <pic:nvPicPr>
+                    <pic:cNvPr id="1" name=""/>
+                    <pic:cNvPicPr/>
+                  </pic:nvPicPr>
+                  <pic:blipFill>
+                    <a:blip r:embed="rId39"/>
+                    <a:stretch>
+                      <a:fillRect/>
+                    </a:stretch>
+                  </pic:blipFill>
+                  <pic:spPr>
+                    <a:xfrm>
+                      <a:off x="0" y="0"/>
+                      <a:ext cx="4834285" cy="1725153"/>
+                    </a:xfrm>
+                    <a:prstGeom prst="rect">
+                      <a:avLst/>
+                    </a:prstGeom>
+                  </pic:spPr>
+                </pic:pic>
+              </a:graphicData>
+            </a:graphic>
+          </wp:inline>
+        </w:drawing>
+      </w:r>
+    </w:p>
+    <w:p>
+      <w:r>
+        <w:drawing>
+          <wp:inline distT="0" distB="0" distL="0" distR="0" wp14:anchorId="14576DF4" wp14:editId="26B33A3D">
+            <wp:extent cx="5731510" cy="193675"/>
             <wp:effectExtent l="0" t="0" r="2540" b="0"/>
-            <wp:docPr id="14" name="Picture 14"/>
-            <wp:cNvGraphicFramePr>
-              <a:graphicFrameLocks xmlns:a="http://schemas.openxmlformats.org/drawingml/2006/main" noChangeAspect="1"/>
-            </wp:cNvGraphicFramePr>
-            <a:graphic xmlns:a="http://schemas.openxmlformats.org/drawingml/2006/main">
-              <a:graphicData uri="http://schemas.openxmlformats.org/drawingml/2006/picture">
-                <pic:pic xmlns:pic="http://schemas.openxmlformats.org/drawingml/2006/picture">
-                  <pic:nvPicPr>
-                    <pic:cNvPr id="1" name=""/>
-                    <pic:cNvPicPr/>
-                  </pic:nvPicPr>
-                  <pic:blipFill>
-                    <a:blip r:embed="rId37"/>
-                    <a:stretch>
-                      <a:fillRect/>
-                    </a:stretch>
-                  </pic:blipFill>
-                  <pic:spPr>
-                    <a:xfrm>
-                      <a:off x="0" y="0"/>
-                      <a:ext cx="5731510" cy="4592955"/>
+            <wp:docPr id="39" name="Picture 39"/>
+            <wp:cNvGraphicFramePr>
+              <a:graphicFrameLocks xmlns:a="http://schemas.openxmlformats.org/drawingml/2006/main" noChangeAspect="1"/>
+            </wp:cNvGraphicFramePr>
+            <a:graphic xmlns:a="http://schemas.openxmlformats.org/drawingml/2006/main">
+              <a:graphicData uri="http://schemas.openxmlformats.org/drawingml/2006/picture">
+                <pic:pic xmlns:pic="http://schemas.openxmlformats.org/drawingml/2006/picture">
+                  <pic:nvPicPr>
+                    <pic:cNvPr id="1" name=""/>
+                    <pic:cNvPicPr/>
+                  </pic:nvPicPr>
+                  <pic:blipFill>
+                    <a:blip r:embed="rId40"/>
+                    <a:stretch>
+                      <a:fillRect/>
+                    </a:stretch>
+                  </pic:blipFill>
+                  <pic:spPr>
+                    <a:xfrm>
+                      <a:off x="0" y="0"/>
+                      <a:ext cx="5731510" cy="193675"/>
+                    </a:xfrm>
+                    <a:prstGeom prst="rect">
+                      <a:avLst/>
+                    </a:prstGeom>
+                  </pic:spPr>
+                </pic:pic>
+              </a:graphicData>
+            </a:graphic>
+          </wp:inline>
+        </w:drawing>
+      </w:r>
+    </w:p>
+    <w:p>
+      <w:r>
+        <w:drawing>
+          <wp:inline distT="0" distB="0" distL="0" distR="0" wp14:anchorId="280855F8" wp14:editId="715FEB66">
+            <wp:extent cx="5731510" cy="172085"/>
+            <wp:effectExtent l="0" t="0" r="2540" b="0"/>
+            <wp:docPr id="35" name="Picture 35"/>
+            <wp:cNvGraphicFramePr>
+              <a:graphicFrameLocks xmlns:a="http://schemas.openxmlformats.org/drawingml/2006/main" noChangeAspect="1"/>
+            </wp:cNvGraphicFramePr>
+            <a:graphic xmlns:a="http://schemas.openxmlformats.org/drawingml/2006/main">
+              <a:graphicData uri="http://schemas.openxmlformats.org/drawingml/2006/picture">
+                <pic:pic xmlns:pic="http://schemas.openxmlformats.org/drawingml/2006/picture">
+                  <pic:nvPicPr>
+                    <pic:cNvPr id="1" name=""/>
+                    <pic:cNvPicPr/>
+                  </pic:nvPicPr>
+                  <pic:blipFill>
+                    <a:blip r:embed="rId41"/>
+                    <a:stretch>
+                      <a:fillRect/>
+                    </a:stretch>
+                  </pic:blipFill>
+                  <pic:spPr>
+                    <a:xfrm>
+                      <a:off x="0" y="0"/>
+                      <a:ext cx="5731510" cy="172085"/>
                     </a:xfrm>
                     <a:prstGeom prst="rect">
                       <a:avLst/>
@@ -1612,7 +1753,6 @@
         <w:rPr>
           <w:noProof/>
         </w:rPr>
-        <w:lastRenderedPageBreak/>
         <w:drawing>
           <wp:inline distT="0" distB="0" distL="0" distR="0" wp14:anchorId="21656B45" wp14:editId="4AD0EBB7">
             <wp:extent cx="3352381" cy="2057143"/>
@@ -1629,7 +1769,7 @@
                     <pic:cNvPicPr/>
                   </pic:nvPicPr>
                   <pic:blipFill>
-                    <a:blip r:embed="rId38"/>
+                    <a:blip r:embed="rId42"/>
                     <a:stretch>
                       <a:fillRect/>
                     </a:stretch>
@@ -1669,7 +1809,7 @@
                     <pic:cNvPicPr/>
                   </pic:nvPicPr>
                   <pic:blipFill>
-                    <a:blip r:embed="rId39"/>
+                    <a:blip r:embed="rId43"/>
                     <a:stretch>
                       <a:fillRect/>
                     </a:stretch>
@@ -1691,23 +1831,11 @@
       </w:r>
     </w:p>
     <w:p>
-      <w:pPr>
-        <w:rPr>
-          <w:b/>
-          <w:bCs/>
-        </w:rPr>
-      </w:pPr>
-      <w:r>
-        <w:rPr>
-          <w:b/>
-          <w:bCs/>
-        </w:rPr>
-        <w:t>AICI AI RAMAS</w:t>
-      </w:r>
-    </w:p>
-    <w:p>
-      <w:r>
-        <w:t>22. A Line chart with Profit for Values and Date Hierarchy for Axis is appropriate to create an idea of what the current situation is. Adding a slicer will help to filter for years. Adding the whole date hierarchy enables the possibility to drill down to a more detailed level</w:t>
+      <w:r>
+        <w:t xml:space="preserve">22. A </w:t>
+      </w:r>
+      <w:r>
+        <w:t>KPI Chart</w:t>
       </w:r>
     </w:p>
     <w:p>
@@ -1731,7 +1859,7 @@
                     <pic:cNvPicPr/>
                   </pic:nvPicPr>
                   <pic:blipFill>
-                    <a:blip r:embed="rId40"/>
+                    <a:blip r:embed="rId44"/>
                     <a:stretch>
                       <a:fillRect/>
                     </a:stretch>
@@ -1754,48 +1882,37 @@
     </w:p>
     <w:p>
       <w:r>
-        <w:t xml:space="preserve">From this chart it is easy to see that profit have gone down, but the reason might not be obvious from this chart. If we drill down to month level and filter for </w:t>
-      </w:r>
-      <w:proofErr w:type="gramStart"/>
-      <w:r>
-        <w:t>2016</w:t>
-      </w:r>
-      <w:proofErr w:type="gramEnd"/>
-      <w:r>
-        <w:t xml:space="preserve"> we see why.</w:t>
-      </w:r>
-    </w:p>
-    <w:p>
-      <w:r>
-        <w:rPr>
-          <w:noProof/>
-        </w:rPr>
+        <w:t xml:space="preserve">From this chart it is easy to see that profit have gone down, but the reason might not be obvious from this chart. </w:t>
+      </w:r>
+    </w:p>
+    <w:p>
+      <w:r>
         <w:lastRenderedPageBreak/>
         <w:drawing>
-          <wp:inline distT="0" distB="0" distL="0" distR="0" wp14:anchorId="4755D2FA" wp14:editId="428B8B4D">
-            <wp:extent cx="5731510" cy="3858895"/>
-            <wp:effectExtent l="0" t="0" r="2540" b="8255"/>
-            <wp:docPr id="46" name="Picture 46"/>
-            <wp:cNvGraphicFramePr>
-              <a:graphicFrameLocks xmlns:a="http://schemas.openxmlformats.org/drawingml/2006/main" noChangeAspect="1"/>
-            </wp:cNvGraphicFramePr>
-            <a:graphic xmlns:a="http://schemas.openxmlformats.org/drawingml/2006/main">
-              <a:graphicData uri="http://schemas.openxmlformats.org/drawingml/2006/picture">
-                <pic:pic xmlns:pic="http://schemas.openxmlformats.org/drawingml/2006/picture">
-                  <pic:nvPicPr>
-                    <pic:cNvPr id="1" name=""/>
-                    <pic:cNvPicPr/>
-                  </pic:nvPicPr>
-                  <pic:blipFill>
-                    <a:blip r:embed="rId41"/>
-                    <a:stretch>
-                      <a:fillRect/>
-                    </a:stretch>
-                  </pic:blipFill>
-                  <pic:spPr>
-                    <a:xfrm>
-                      <a:off x="0" y="0"/>
-                      <a:ext cx="5731510" cy="3858895"/>
+          <wp:inline distT="0" distB="0" distL="0" distR="0" wp14:anchorId="257EFECA" wp14:editId="7AAC1792">
+            <wp:extent cx="5731510" cy="3184525"/>
+            <wp:effectExtent l="0" t="0" r="2540" b="0"/>
+            <wp:docPr id="44" name="Picture 44"/>
+            <wp:cNvGraphicFramePr>
+              <a:graphicFrameLocks xmlns:a="http://schemas.openxmlformats.org/drawingml/2006/main" noChangeAspect="1"/>
+            </wp:cNvGraphicFramePr>
+            <a:graphic xmlns:a="http://schemas.openxmlformats.org/drawingml/2006/main">
+              <a:graphicData uri="http://schemas.openxmlformats.org/drawingml/2006/picture">
+                <pic:pic xmlns:pic="http://schemas.openxmlformats.org/drawingml/2006/picture">
+                  <pic:nvPicPr>
+                    <pic:cNvPr id="1" name=""/>
+                    <pic:cNvPicPr/>
+                  </pic:nvPicPr>
+                  <pic:blipFill>
+                    <a:blip r:embed="rId45"/>
+                    <a:stretch>
+                      <a:fillRect/>
+                    </a:stretch>
+                  </pic:blipFill>
+                  <pic:spPr>
+                    <a:xfrm>
+                      <a:off x="0" y="0"/>
+                      <a:ext cx="5731510" cy="3184525"/>
                     </a:xfrm>
                     <a:prstGeom prst="rect">
                       <a:avLst/>
@@ -1813,142 +1930,82 @@
         <w:t>We have the months only up to 2016.</w:t>
       </w:r>
     </w:p>
-    <w:p>
-      <w:r>
-        <w:t>A different line chart can help with this.</w:t>
-      </w:r>
-    </w:p>
-    <w:p>
-      <w:r>
-        <w:t>23. Using the new measures (Profit LY YTD and Profit YTD) and filtering on 2016 will offer the possibility to compare the situation for 2016 to the situation in 2015.</w:t>
-      </w:r>
-    </w:p>
-    <w:p>
-      <w:r>
-        <w:rPr>
-          <w:noProof/>
-        </w:rPr>
-        <w:drawing>
-          <wp:inline distT="0" distB="0" distL="0" distR="0" wp14:anchorId="7E6BE894" wp14:editId="0CC66D48">
-            <wp:extent cx="5731510" cy="2839085"/>
+    <w:p/>
+    <w:p>
+      <w:r>
+        <w:t xml:space="preserve">A different </w:t>
+      </w:r>
+      <w:r>
+        <w:t>KPI</w:t>
+      </w:r>
+      <w:r>
+        <w:t xml:space="preserve"> can help with this.</w:t>
+      </w:r>
+    </w:p>
+    <w:p>
+      <w:r>
+        <w:t>23. Using the new measures (</w:t>
+      </w:r>
+      <w:r>
+        <w:t>Sale Count</w:t>
+      </w:r>
+      <w:r>
+        <w:t xml:space="preserve"> LY YTD and </w:t>
+      </w:r>
+      <w:r>
+        <w:t>Sale Count</w:t>
+      </w:r>
+      <w:r>
+        <w:t xml:space="preserve"> YTD) and filtering on 2016 will offer the possibility to compare the situation for 2016 to the situation in 2015.</w:t>
+      </w:r>
+    </w:p>
+    <w:p>
+      <w:r>
+        <w:drawing>
+          <wp:inline distT="0" distB="0" distL="0" distR="0" wp14:anchorId="5FDA57AA" wp14:editId="0CA67727">
+            <wp:extent cx="5731510" cy="2499995"/>
             <wp:effectExtent l="0" t="0" r="2540" b="0"/>
-            <wp:docPr id="49" name="Picture 49"/>
-            <wp:cNvGraphicFramePr>
-              <a:graphicFrameLocks xmlns:a="http://schemas.openxmlformats.org/drawingml/2006/main" noChangeAspect="1"/>
-            </wp:cNvGraphicFramePr>
-            <a:graphic xmlns:a="http://schemas.openxmlformats.org/drawingml/2006/main">
-              <a:graphicData uri="http://schemas.openxmlformats.org/drawingml/2006/picture">
-                <pic:pic xmlns:pic="http://schemas.openxmlformats.org/drawingml/2006/picture">
-                  <pic:nvPicPr>
-                    <pic:cNvPr id="1" name=""/>
-                    <pic:cNvPicPr/>
-                  </pic:nvPicPr>
-                  <pic:blipFill>
-                    <a:blip r:embed="rId42"/>
-                    <a:stretch>
-                      <a:fillRect/>
-                    </a:stretch>
-                  </pic:blipFill>
-                  <pic:spPr>
-                    <a:xfrm>
-                      <a:off x="0" y="0"/>
-                      <a:ext cx="5731510" cy="2839085"/>
-                    </a:xfrm>
-                    <a:prstGeom prst="rect">
-                      <a:avLst/>
-                    </a:prstGeom>
-                  </pic:spPr>
-                </pic:pic>
-              </a:graphicData>
-            </a:graphic>
-          </wp:inline>
-        </w:drawing>
-      </w:r>
-    </w:p>
-    <w:p>
-      <w:r>
-        <w:t xml:space="preserve">May </w:t>
-      </w:r>
-      <w:proofErr w:type="gramStart"/>
-      <w:r>
-        <w:t>isn’t</w:t>
-      </w:r>
-      <w:proofErr w:type="gramEnd"/>
-      <w:r>
-        <w:t xml:space="preserve"> looking to great, but it might be because the month hasn’t finished yet. April has been a success in terms of profit. Is the company achieving the same profit YTD? A different chart can help with that.</w:t>
-      </w:r>
-    </w:p>
+            <wp:docPr id="42" name="Picture 42"/>
+            <wp:cNvGraphicFramePr>
+              <a:graphicFrameLocks xmlns:a="http://schemas.openxmlformats.org/drawingml/2006/main" noChangeAspect="1"/>
+            </wp:cNvGraphicFramePr>
+            <a:graphic xmlns:a="http://schemas.openxmlformats.org/drawingml/2006/main">
+              <a:graphicData uri="http://schemas.openxmlformats.org/drawingml/2006/picture">
+                <pic:pic xmlns:pic="http://schemas.openxmlformats.org/drawingml/2006/picture">
+                  <pic:nvPicPr>
+                    <pic:cNvPr id="1" name=""/>
+                    <pic:cNvPicPr/>
+                  </pic:nvPicPr>
+                  <pic:blipFill>
+                    <a:blip r:embed="rId46"/>
+                    <a:stretch>
+                      <a:fillRect/>
+                    </a:stretch>
+                  </pic:blipFill>
+                  <pic:spPr>
+                    <a:xfrm>
+                      <a:off x="0" y="0"/>
+                      <a:ext cx="5731510" cy="2499995"/>
+                    </a:xfrm>
+                    <a:prstGeom prst="rect">
+                      <a:avLst/>
+                    </a:prstGeom>
+                  </pic:spPr>
+                </pic:pic>
+              </a:graphicData>
+            </a:graphic>
+          </wp:inline>
+        </w:drawing>
+      </w:r>
+    </w:p>
+    <w:p/>
+    <w:p/>
+    <w:p/>
+    <w:p/>
+    <w:p/>
     <w:p>
       <w:r>
         <w:lastRenderedPageBreak/>
-        <w:t xml:space="preserve">24. A gauge chart is good to set up goals. A general goal is to achieve at least as well as last year. Using the measures, </w:t>
-      </w:r>
-      <w:proofErr w:type="spellStart"/>
-      <w:r>
-        <w:t>lets</w:t>
-      </w:r>
-      <w:proofErr w:type="spellEnd"/>
-      <w:r>
-        <w:t xml:space="preserve"> check if that is the case.</w:t>
-      </w:r>
-    </w:p>
-    <w:p>
-      <w:r>
-        <w:rPr>
-          <w:noProof/>
-        </w:rPr>
-        <w:drawing>
-          <wp:inline distT="0" distB="0" distL="0" distR="0" wp14:anchorId="335B0BD8" wp14:editId="46E22925">
-            <wp:extent cx="5731510" cy="3543935"/>
-            <wp:effectExtent l="0" t="0" r="2540" b="0"/>
-            <wp:docPr id="48" name="Picture 48"/>
-            <wp:cNvGraphicFramePr>
-              <a:graphicFrameLocks xmlns:a="http://schemas.openxmlformats.org/drawingml/2006/main" noChangeAspect="1"/>
-            </wp:cNvGraphicFramePr>
-            <a:graphic xmlns:a="http://schemas.openxmlformats.org/drawingml/2006/main">
-              <a:graphicData uri="http://schemas.openxmlformats.org/drawingml/2006/picture">
-                <pic:pic xmlns:pic="http://schemas.openxmlformats.org/drawingml/2006/picture">
-                  <pic:nvPicPr>
-                    <pic:cNvPr id="1" name=""/>
-                    <pic:cNvPicPr/>
-                  </pic:nvPicPr>
-                  <pic:blipFill>
-                    <a:blip r:embed="rId43"/>
-                    <a:stretch>
-                      <a:fillRect/>
-                    </a:stretch>
-                  </pic:blipFill>
-                  <pic:spPr>
-                    <a:xfrm>
-                      <a:off x="0" y="0"/>
-                      <a:ext cx="5731510" cy="3543935"/>
-                    </a:xfrm>
-                    <a:prstGeom prst="rect">
-                      <a:avLst/>
-                    </a:prstGeom>
-                  </pic:spPr>
-                </pic:pic>
-              </a:graphicData>
-            </a:graphic>
-          </wp:inline>
-        </w:drawing>
-      </w:r>
-    </w:p>
-    <w:p>
-      <w:r>
-        <w:t xml:space="preserve">It is visible that the company is doing relatively </w:t>
-      </w:r>
-      <w:proofErr w:type="gramStart"/>
-      <w:r>
-        <w:t>similar to</w:t>
-      </w:r>
-      <w:proofErr w:type="gramEnd"/>
-      <w:r>
-        <w:t xml:space="preserve"> the previous year.</w:t>
-      </w:r>
-    </w:p>
-    <w:p>
-      <w:r>
         <w:t>25. The next part is preparing a report for SSRS. It would be worth checking the profitability over time for some brands. There are 3 components: Shared Data Sources, Shared Datasets, Reports</w:t>
       </w:r>
     </w:p>
@@ -1973,7 +2030,7 @@
                     <pic:cNvPicPr/>
                   </pic:nvPicPr>
                   <pic:blipFill>
-                    <a:blip r:embed="rId44"/>
+                    <a:blip r:embed="rId47"/>
                     <a:stretch>
                       <a:fillRect/>
                     </a:stretch>
@@ -2020,7 +2077,7 @@
                     <pic:cNvPicPr/>
                   </pic:nvPicPr>
                   <pic:blipFill>
-                    <a:blip r:embed="rId45"/>
+                    <a:blip r:embed="rId48"/>
                     <a:stretch>
                       <a:fillRect/>
                     </a:stretch>
@@ -2073,7 +2130,7 @@
                     <pic:cNvPicPr/>
                   </pic:nvPicPr>
                   <pic:blipFill>
-                    <a:blip r:embed="rId46"/>
+                    <a:blip r:embed="rId49"/>
                     <a:stretch>
                       <a:fillRect/>
                     </a:stretch>
@@ -2120,7 +2177,7 @@
                     <pic:cNvPicPr/>
                   </pic:nvPicPr>
                   <pic:blipFill>
-                    <a:blip r:embed="rId47"/>
+                    <a:blip r:embed="rId50"/>
                     <a:stretch>
                       <a:fillRect/>
                     </a:stretch>
@@ -2162,7 +2219,7 @@
                     <pic:cNvPicPr/>
                   </pic:nvPicPr>
                   <pic:blipFill>
-                    <a:blip r:embed="rId48"/>
+                    <a:blip r:embed="rId51"/>
                     <a:stretch>
                       <a:fillRect/>
                     </a:stretch>
@@ -2214,7 +2271,7 @@
                     <pic:cNvPicPr/>
                   </pic:nvPicPr>
                   <pic:blipFill>
-                    <a:blip r:embed="rId49"/>
+                    <a:blip r:embed="rId52"/>
                     <a:stretch>
                       <a:fillRect/>
                     </a:stretch>
@@ -2261,7 +2318,7 @@
                     <pic:cNvPicPr/>
                   </pic:nvPicPr>
                   <pic:blipFill>
-                    <a:blip r:embed="rId50"/>
+                    <a:blip r:embed="rId53"/>
                     <a:stretch>
                       <a:fillRect/>
                     </a:stretch>
@@ -2284,15 +2341,7 @@
     </w:p>
     <w:p>
       <w:r>
-        <w:t xml:space="preserve">The components of the report </w:t>
-      </w:r>
-      <w:proofErr w:type="gramStart"/>
-      <w:r>
-        <w:t>have to</w:t>
-      </w:r>
-      <w:proofErr w:type="gramEnd"/>
-      <w:r>
-        <w:t xml:space="preserve"> be added. When the dataset is added, the parameter is also added together with it.</w:t>
+        <w:t>The components of the report have to be added. When the dataset is added, the parameter is also added together with it.</w:t>
       </w:r>
     </w:p>
     <w:p>
@@ -2316,7 +2365,7 @@
                     <pic:cNvPicPr/>
                   </pic:nvPicPr>
                   <pic:blipFill>
-                    <a:blip r:embed="rId51"/>
+                    <a:blip r:embed="rId54"/>
                     <a:stretch>
                       <a:fillRect/>
                     </a:stretch>
@@ -2364,7 +2413,7 @@
                     <pic:cNvPicPr/>
                   </pic:nvPicPr>
                   <pic:blipFill>
-                    <a:blip r:embed="rId52"/>
+                    <a:blip r:embed="rId55"/>
                     <a:stretch>
                       <a:fillRect/>
                     </a:stretch>
@@ -2411,7 +2460,7 @@
                     <pic:cNvPicPr/>
                   </pic:nvPicPr>
                   <pic:blipFill>
-                    <a:blip r:embed="rId53"/>
+                    <a:blip r:embed="rId56"/>
                     <a:stretch>
                       <a:fillRect/>
                     </a:stretch>
@@ -2434,31 +2483,7 @@
     </w:p>
     <w:p>
       <w:r>
-        <w:t xml:space="preserve">27. Now the solution can be deployed to SSRS. In the properties, the </w:t>
-      </w:r>
-      <w:proofErr w:type="spellStart"/>
-      <w:r>
-        <w:t>overwritedatasets</w:t>
-      </w:r>
-      <w:proofErr w:type="spellEnd"/>
-      <w:r>
-        <w:t xml:space="preserve"> and </w:t>
-      </w:r>
-      <w:proofErr w:type="spellStart"/>
-      <w:r>
-        <w:t>overwritedatasources</w:t>
-      </w:r>
-      <w:proofErr w:type="spellEnd"/>
-      <w:r>
-        <w:t xml:space="preserve"> are set to true to overwrite any previous mistakes and maintain with fresh data. The </w:t>
-      </w:r>
-      <w:proofErr w:type="spellStart"/>
-      <w:r>
-        <w:t>targetserverurl</w:t>
-      </w:r>
-      <w:proofErr w:type="spellEnd"/>
-      <w:r>
-        <w:t xml:space="preserve"> is updated to include the path of the local SSRS.</w:t>
+        <w:t>27. Now the solution can be deployed to SSRS. In the properties, the overwritedatasets and overwritedatasources are set to true to overwrite any previous mistakes and maintain with fresh data. The targetserverurl is updated to include the path of the local SSRS.</w:t>
       </w:r>
     </w:p>
     <w:p>
@@ -2482,7 +2507,7 @@
                     <pic:cNvPicPr/>
                   </pic:nvPicPr>
                   <pic:blipFill>
-                    <a:blip r:embed="rId54"/>
+                    <a:blip r:embed="rId57"/>
                     <a:stretch>
                       <a:fillRect/>
                     </a:stretch>
@@ -2525,7 +2550,7 @@
                     <pic:cNvPicPr/>
                   </pic:nvPicPr>
                   <pic:blipFill>
-                    <a:blip r:embed="rId55"/>
+                    <a:blip r:embed="rId58"/>
                     <a:stretch>
                       <a:fillRect/>
                     </a:stretch>
@@ -2547,13 +2572,8 @@
       </w:r>
     </w:p>
     <w:p>
-      <w:proofErr w:type="gramStart"/>
-      <w:r>
-        <w:t>The final result</w:t>
-      </w:r>
-      <w:proofErr w:type="gramEnd"/>
-      <w:r>
-        <w:t xml:space="preserve"> is:</w:t>
+      <w:r>
+        <w:t>The final result is:</w:t>
       </w:r>
     </w:p>
     <w:p>
@@ -2577,7 +2597,7 @@
                     <pic:cNvPicPr/>
                   </pic:nvPicPr>
                   <pic:blipFill>
-                    <a:blip r:embed="rId56"/>
+                    <a:blip r:embed="rId59"/>
                     <a:stretch>
                       <a:fillRect/>
                     </a:stretch>

</xml_diff>